<commit_message>
Updated Lockfile and new SOP edits
</commit_message>
<xml_diff>
--- a/SOP for MAUI velocity trace processing in R.docx
+++ b/SOP for MAUI velocity trace processing in R.docx
@@ -64,7 +64,15 @@
         </w:numPr>
       </w:pPr>
       <w:r>
-        <w:t>Copy entire “LBNP” R Project folder to a location on your computer.</w:t>
+        <w:t>Copy entire “</w:t>
+      </w:r>
+      <w:proofErr w:type="spellStart"/>
+      <w:r>
+        <w:t>MAUI_processing</w:t>
+      </w:r>
+      <w:proofErr w:type="spellEnd"/>
+      <w:r>
+        <w:t>” R Project folder to a location on your computer.</w:t>
       </w:r>
     </w:p>
     <w:p>
@@ -172,19 +180,13 @@
         <w:t>”)</w:t>
       </w:r>
       <w:r>
-        <w:t xml:space="preserve"> of the </w:t>
-      </w:r>
-      <w:r>
-        <w:t>“</w:t>
+        <w:t xml:space="preserve"> of the “</w:t>
       </w:r>
       <w:r>
         <w:t>LBNP_study_velocity_cleaning</w:t>
       </w:r>
       <w:r>
-        <w:t>.txt”</w:t>
-      </w:r>
-      <w:r>
-        <w:t xml:space="preserve"> file. Round the time down to the nearest 0.005 since data will be exported at 200Hz.</w:t>
+        <w:t>.txt” file. Round the time down to the nearest 0.005 since data will be exported at 200Hz.</w:t>
       </w:r>
     </w:p>
     <w:p>
@@ -199,16 +201,7 @@
         <w:t>For HYPOCVR, REBREATHE, and LBNPINC protocols, record the timing of the “start video” or “start camera” comment in column G. This can be rounded to the nearest second and doesn’t need to be exact. Then record the “start” and “end” time of the lowest PCO2 or end stage of LBNPINC in columns H and I (again, these can be rounded to the nearest second)</w:t>
       </w:r>
       <w:r>
-        <w:t xml:space="preserve">. These values can be eyeballed at this stage and will be </w:t>
-      </w:r>
-      <w:r>
-        <w:t>fine</w:t>
-      </w:r>
-      <w:r>
-        <w:t>-</w:t>
-      </w:r>
-      <w:r>
-        <w:t>tuned during the processing steps.</w:t>
+        <w:t>. These values can be eyeballed at this stage and will be fine-tuned during the processing steps.</w:t>
       </w:r>
       <w:r>
         <w:t xml:space="preserve"> This is to highlight a section of expected low velocity where we might use a separate cleaning threshold (see PROCESSING, step 4.g below).</w:t>
@@ -262,19 +255,13 @@
         </w:numPr>
       </w:pPr>
       <w:r>
-        <w:t xml:space="preserve">Save the </w:t>
-      </w:r>
-      <w:r>
-        <w:t>“</w:t>
+        <w:t>Save the “</w:t>
       </w:r>
       <w:r>
         <w:t>LBNP_study_velocity_cleaning</w:t>
       </w:r>
       <w:r>
-        <w:t>.txt”</w:t>
-      </w:r>
-      <w:r>
-        <w:t xml:space="preserve"> file with any changes prior to running the R script.</w:t>
+        <w:t>.txt” file with any changes prior to running the R script.</w:t>
       </w:r>
     </w:p>
     <w:p>
@@ -323,10 +310,10 @@
       <w:r>
         <w:lastRenderedPageBreak/>
         <w:drawing>
-          <wp:inline distT="0" distB="0" distL="0" distR="0" wp14:anchorId="4FC2058A" wp14:editId="36D43590">
-            <wp:extent cx="5232282" cy="1457325"/>
-            <wp:effectExtent l="0" t="0" r="6985" b="0"/>
-            <wp:docPr id="1338630346" name="Picture 1" descr="A screenshot of a computer&#10;&#10;Description automatically generated"/>
+          <wp:inline distT="0" distB="0" distL="0" distR="0" wp14:anchorId="4C34F2DB" wp14:editId="5975BCAE">
+            <wp:extent cx="5086527" cy="2985074"/>
+            <wp:effectExtent l="0" t="0" r="0" b="6350"/>
+            <wp:docPr id="1667406753" name="Picture 1" descr="A screenshot of a computer&#10;&#10;Description automatically generated"/>
             <wp:cNvGraphicFramePr>
               <a:graphicFrameLocks xmlns:a="http://schemas.openxmlformats.org/drawingml/2006/main" noChangeAspect="1"/>
             </wp:cNvGraphicFramePr>
@@ -334,7 +321,7 @@
               <a:graphicData uri="http://schemas.openxmlformats.org/drawingml/2006/picture">
                 <pic:pic xmlns:pic="http://schemas.openxmlformats.org/drawingml/2006/picture">
                   <pic:nvPicPr>
-                    <pic:cNvPr id="1338630346" name="Picture 1" descr="A screenshot of a computer&#10;&#10;Description automatically generated"/>
+                    <pic:cNvPr id="1667406753" name="Picture 1" descr="A screenshot of a computer&#10;&#10;Description automatically generated"/>
                     <pic:cNvPicPr/>
                   </pic:nvPicPr>
                   <pic:blipFill>
@@ -346,7 +333,7 @@
                   <pic:spPr>
                     <a:xfrm>
                       <a:off x="0" y="0"/>
-                      <a:ext cx="5258187" cy="1464540"/>
+                      <a:ext cx="5092615" cy="2988647"/>
                     </a:xfrm>
                     <a:prstGeom prst="rect">
                       <a:avLst/>
@@ -447,6 +434,9 @@
         <w:ind w:left="1440"/>
       </w:pPr>
       <w:r>
+        <w:rPr>
+          <w:noProof/>
+        </w:rPr>
         <w:drawing>
           <wp:inline distT="0" distB="0" distL="0" distR="0" wp14:anchorId="2BE789B1" wp14:editId="5CF84043">
             <wp:extent cx="4872446" cy="1514831"/>
@@ -520,6 +510,10 @@
         <w:ind w:left="2160"/>
       </w:pPr>
       <w:r>
+        <w:rPr>
+          <w:noProof/>
+        </w:rPr>
+        <w:lastRenderedPageBreak/>
         <w:drawing>
           <wp:inline distT="0" distB="0" distL="0" distR="0" wp14:anchorId="000334E4" wp14:editId="02AAE882">
             <wp:extent cx="2420611" cy="2299063"/>
@@ -569,7 +563,6 @@
         <w:ind w:hanging="181"/>
       </w:pPr>
       <w:r>
-        <w:lastRenderedPageBreak/>
         <w:t>Zoom in on the end of plot to confirm the orange “end” line is marked appropriately</w:t>
       </w:r>
       <w:r>
@@ -582,6 +575,9 @@
         <w:ind w:left="2160"/>
       </w:pPr>
       <w:r>
+        <w:rPr>
+          <w:noProof/>
+        </w:rPr>
         <w:drawing>
           <wp:inline distT="0" distB="0" distL="0" distR="0" wp14:anchorId="3B455C05" wp14:editId="63274898">
             <wp:extent cx="4321810" cy="2323895"/>
@@ -619,6 +615,9 @@
         </w:drawing>
       </w:r>
       <w:r>
+        <w:rPr>
+          <w:noProof/>
+        </w:rPr>
         <w:drawing>
           <wp:inline distT="0" distB="0" distL="0" distR="0" wp14:anchorId="533FF07F" wp14:editId="061CF6C9">
             <wp:extent cx="4322190" cy="2324100"/>
@@ -671,6 +670,7 @@
         </w:numPr>
       </w:pPr>
       <w:r>
+        <w:lastRenderedPageBreak/>
         <w:t>If the orange line needs shifted to the left, increase the value of the number in column “M” of the “LBNP_study_velocity_cleaning.txt” file (“</w:t>
       </w:r>
       <w:proofErr w:type="spellStart"/>
@@ -734,10 +734,7 @@
       </w:r>
       <w:proofErr w:type="spellEnd"/>
       <w:r>
-        <w:t>” tab.</w:t>
-      </w:r>
-      <w:r>
-        <w:t xml:space="preserve"> (Note: this threshold cleaning is just for the instantaneous signal drop out associated with MAUI and/or sample volume movement in Philips and should not be used to remove areas of complete signal loss – that must be done at the beat-by-beat analysis step.) </w:t>
+        <w:t xml:space="preserve">” tab. (Note: this threshold cleaning is just for the instantaneous signal drop out associated with MAUI and/or sample volume movement in Philips and should not be used to remove areas of complete signal loss – that must be done at the beat-by-beat analysis step.) </w:t>
       </w:r>
     </w:p>
     <w:p>
@@ -746,7 +743,9 @@
         <w:ind w:left="1440"/>
       </w:pPr>
       <w:r>
-        <w:lastRenderedPageBreak/>
+        <w:rPr>
+          <w:noProof/>
+        </w:rPr>
         <w:drawing>
           <wp:inline distT="0" distB="0" distL="0" distR="0" wp14:anchorId="4BD2DAE3" wp14:editId="4EFA36CF">
             <wp:extent cx="4658752" cy="2505075"/>
@@ -829,13 +828,7 @@
         </w:numPr>
       </w:pPr>
       <w:r>
-        <w:t xml:space="preserve">The R script will ask you whether you want to change the current threshold. Answer with “y” (yes) or “n” (no). If “y”, you can input the new threshold directly into R and keep going but remember to also change it in the </w:t>
-      </w:r>
-      <w:r>
-        <w:t>“LBNP_study_velocity_cleaning.txt” file</w:t>
-      </w:r>
-      <w:r>
-        <w:t xml:space="preserve"> and save (in case you need to rerun the file). If “n”, you will proceed to the next step in the R script.</w:t>
+        <w:t>The R script will ask you whether you want to change the current threshold. Answer with “y” (yes) or “n” (no). If “y”, you can input the new threshold directly into R and keep going but remember to also change it in the “LBNP_study_velocity_cleaning.txt” file and save (in case you need to rerun the file). If “n”, you will proceed to the next step in the R script.</w:t>
       </w:r>
     </w:p>
     <w:p>
@@ -844,6 +837,9 @@
         <w:ind w:left="2160"/>
       </w:pPr>
       <w:r>
+        <w:rPr>
+          <w:noProof/>
+        </w:rPr>
         <w:drawing>
           <wp:inline distT="0" distB="0" distL="0" distR="0" wp14:anchorId="207983D9" wp14:editId="05152043">
             <wp:extent cx="4410891" cy="1389713"/>
@@ -902,6 +898,7 @@
         </w:numPr>
       </w:pPr>
       <w:r>
+        <w:lastRenderedPageBreak/>
         <w:t>If they do, adjust the “</w:t>
       </w:r>
       <w:proofErr w:type="spellStart"/>
@@ -910,13 +907,7 @@
       </w:r>
       <w:proofErr w:type="spellEnd"/>
       <w:r>
-        <w:t xml:space="preserve">” value (column E) in the </w:t>
-      </w:r>
-      <w:r>
-        <w:t>“LBNP_study_velocity_cleaning.txt” file</w:t>
-      </w:r>
-      <w:r>
-        <w:t>, save it, and rerun the R script.</w:t>
+        <w:t>” value (column E) in the “LBNP_study_velocity_cleaning.txt” file, save it, and rerun the R script.</w:t>
       </w:r>
     </w:p>
     <w:p>
@@ -976,7 +967,6 @@
         </w:numPr>
       </w:pPr>
       <w:r>
-        <w:lastRenderedPageBreak/>
         <w:t>When cleaning the HYPOCVR, REBREATHE, or LBNPINC protocols, you can ignore the blue shaded areas for the cleaning indicated above. The blue shaded areas are low PCO2 or high LBNP and the script uses a separate velocity threshold for these sections to provide more flexible cleaning.</w:t>
       </w:r>
       <w:r>
@@ -1031,13 +1021,7 @@
         <w:t xml:space="preserve">”) </w:t>
       </w:r>
       <w:r>
-        <w:t xml:space="preserve">in the </w:t>
-      </w:r>
-      <w:r>
-        <w:t>“LBNP_study_velocity_cleaning.txt” file</w:t>
-      </w:r>
-      <w:r>
-        <w:t xml:space="preserve">. These times were “ballparked” from </w:t>
+        <w:t xml:space="preserve">in the “LBNP_study_velocity_cleaning.txt” file. These times were “ballparked” from </w:t>
       </w:r>
       <w:proofErr w:type="spellStart"/>
       <w:r>
@@ -1068,10 +1052,7 @@
         <w:t xml:space="preserve">” start/stop times are changed, you will need to exit the R-script (press ESC) and rerun this file after saving the </w:t>
       </w:r>
       <w:r>
-        <w:t>“LBNP_study_velocity_cleaning.txt” file</w:t>
-      </w:r>
-      <w:r>
-        <w:t xml:space="preserve"> with the new times.</w:t>
+        <w:t>“LBNP_study_velocity_cleaning.txt” file with the new times.</w:t>
       </w:r>
     </w:p>
     <w:p>
@@ -1080,6 +1061,9 @@
         <w:ind w:left="1440"/>
       </w:pPr>
       <w:r>
+        <w:rPr>
+          <w:noProof/>
+        </w:rPr>
         <w:drawing>
           <wp:inline distT="0" distB="0" distL="0" distR="0" wp14:anchorId="1E5CEFAD" wp14:editId="1E340D37">
             <wp:extent cx="4532832" cy="2437366"/>
@@ -1150,6 +1134,7 @@
         </w:numPr>
       </w:pPr>
       <w:r>
+        <w:lastRenderedPageBreak/>
         <w:t>The “Vewier” tab will show a plot with the raw data (red) and cleaned data (blue) at interpolated to 200Hz. You can save this interactive plot as html by choosing “Export” in the “Viewer” tab and choosing “Save as Web Page …”.</w:t>
       </w:r>
     </w:p>
@@ -1159,7 +1144,9 @@
         <w:ind w:left="1440"/>
       </w:pPr>
       <w:r>
-        <w:lastRenderedPageBreak/>
+        <w:rPr>
+          <w:noProof/>
+        </w:rPr>
         <w:drawing>
           <wp:inline distT="0" distB="0" distL="0" distR="0" wp14:anchorId="0474675D" wp14:editId="449D510F">
             <wp:extent cx="2978716" cy="2852058"/>

</xml_diff>